<commit_message>
package ti.pkg9_week8; import java.util.Scanner; public class TI9_Week8 {
    public static void main(String[] args) {
        int array =0;
        int i =0;
        int size;
        String marca;
        Scanner sc = new Scanner (System.in);
        System.out.println("Cuantos vehiculos desea ingresar");
        size = sc.nextInt();
        String carros[] = new String [size];

        for (i = 0; i <= carros.length-1; i++) {
            System.out.println("Ingrese la marca de vehiculo preferida");
            marca = sc.next();
            if (!marca.startsWith("C")&&!marca.startsWith("A")&&!marca.startsWith("T")){
            carros[i]= marca;
        }
        }
	for (i = 0; i < carros.length; i++) {
            if (carros[i]!=null)
            System.out.printf("Las marcas ingresadas son: %s \n",carros[i]);
        }
    }

}
// Por El MRodz 😉 💚
</commit_message>
<xml_diff>
--- a/Ejercicio2.docx
+++ b/Ejercicio2.docx
@@ -218,17 +218,39 @@
         <w:ind w:left="360"/>
       </w:pPr>
       <w:r>
-        <w:t>Cada numero perteneciente a su categoría: Por encima o por debajo de la media</w:t>
+        <w:t>Cada numero perteneciente a su categoría: Por encima</w:t>
+      </w:r>
+      <w:r>
+        <w:t>, igual</w:t>
+      </w:r>
+      <w:r>
+        <w:t xml:space="preserve"> o por debajo de la media</w:t>
       </w:r>
     </w:p>
     <w:p>
       <w:pPr>
         <w:ind w:left="360"/>
       </w:pPr>
+      <w:r>
+        <w:t xml:space="preserve">Cantidad de </w:t>
+      </w:r>
+      <w:proofErr w:type="spellStart"/>
+      <w:r>
+        <w:t>nuemeros</w:t>
+      </w:r>
+      <w:proofErr w:type="spellEnd"/>
+      <w:r>
+        <w:t>: debajo, mayor o iguales a la media.</w:t>
+      </w:r>
     </w:p>
     <w:p>
       <w:pPr>
         <w:ind w:left="360"/>
+      </w:pPr>
+    </w:p>
+    <w:p>
+      <w:pPr>
+        <w:ind w:left="360"/>
         <w:rPr>
           <w:color w:val="C45911" w:themeColor="accent2" w:themeShade="BF"/>
           <w:u w:val="single"/>
@@ -460,6 +482,7 @@
         <w:rPr>
           <w:lang w:val="en-GB"/>
         </w:rPr>
+        <w:lastRenderedPageBreak/>
         <w:tab/>
       </w:r>
       <w:proofErr w:type="gramStart"/>
@@ -488,7 +511,6 @@
         <w:rPr>
           <w:lang w:val="en-GB"/>
         </w:rPr>
-        <w:lastRenderedPageBreak/>
         <w:tab/>
       </w:r>
       <w:proofErr w:type="gramStart"/>
@@ -827,6 +849,34 @@
       <w:r>
         <w:tab/>
       </w:r>
+      <w:r>
+        <w:tab/>
+      </w:r>
+      <w:proofErr w:type="spellStart"/>
+      <w:r>
+        <w:t>morePromedy</w:t>
+      </w:r>
+      <w:proofErr w:type="spellEnd"/>
+      <w:r>
+        <w:t>=</w:t>
+      </w:r>
+      <w:r>
+        <w:t>morePromedy</w:t>
+      </w:r>
+      <w:r>
+        <w:t>+1</w:t>
+      </w:r>
+    </w:p>
+    <w:p>
+      <w:pPr>
+        <w:ind w:left="360"/>
+      </w:pPr>
+      <w:r>
+        <w:tab/>
+      </w:r>
+      <w:r>
+        <w:tab/>
+      </w:r>
       <w:proofErr w:type="spellStart"/>
       <w:r>
         <w:t>SiNo</w:t>
@@ -878,9 +928,46 @@
       <w:r>
         <w:tab/>
       </w:r>
+      <w:r>
+        <w:tab/>
+      </w:r>
       <w:proofErr w:type="spellStart"/>
       <w:r>
-        <w:t>FinSi</w:t>
+        <w:t>less</w:t>
+      </w:r>
+      <w:r>
+        <w:t>Promedy</w:t>
+      </w:r>
+      <w:proofErr w:type="spellEnd"/>
+      <w:r>
+        <w:t>=</w:t>
+      </w:r>
+      <w:r>
+        <w:t>less</w:t>
+      </w:r>
+      <w:r>
+        <w:t>Promedy</w:t>
+      </w:r>
+      <w:r>
+        <w:t>+</w:t>
+      </w:r>
+      <w:r>
+        <w:t>1</w:t>
+      </w:r>
+    </w:p>
+    <w:p>
+      <w:pPr>
+        <w:ind w:left="360"/>
+      </w:pPr>
+      <w:r>
+        <w:tab/>
+      </w:r>
+      <w:r>
+        <w:tab/>
+      </w:r>
+      <w:proofErr w:type="spellStart"/>
+      <w:r>
+        <w:t>SiNo</w:t>
       </w:r>
       <w:proofErr w:type="spellEnd"/>
     </w:p>
@@ -893,6 +980,96 @@
       </w:r>
       <w:r>
         <w:tab/>
+        <w:t xml:space="preserve">Si </w:t>
+      </w:r>
+      <w:r>
+        <w:t>(array[i]</w:t>
+      </w:r>
+      <w:r>
+        <w:t>==</w:t>
+      </w:r>
+      <w:r>
+        <w:t>promedio)</w:t>
+      </w:r>
+    </w:p>
+    <w:p>
+      <w:pPr>
+        <w:ind w:left="360"/>
+      </w:pPr>
+      <w:r>
+        <w:tab/>
+      </w:r>
+      <w:r>
+        <w:tab/>
+      </w:r>
+      <w:r>
+        <w:tab/>
+      </w:r>
+      <w:r>
+        <w:t>Escribir array[i],"es</w:t>
+      </w:r>
+      <w:r>
+        <w:t xml:space="preserve"> igu</w:t>
+      </w:r>
+      <w:r>
+        <w:t>a</w:t>
+      </w:r>
+      <w:r>
+        <w:t>l</w:t>
+      </w:r>
+      <w:r>
+        <w:t xml:space="preserve"> </w:t>
+      </w:r>
+      <w:r>
+        <w:t xml:space="preserve">al </w:t>
+      </w:r>
+      <w:r>
+        <w:t>promedio"</w:t>
+      </w:r>
+    </w:p>
+    <w:p>
+      <w:pPr>
+        <w:ind w:left="360"/>
+      </w:pPr>
+      <w:r>
+        <w:tab/>
+      </w:r>
+      <w:r>
+        <w:tab/>
+      </w:r>
+      <w:r>
+        <w:tab/>
+      </w:r>
+      <w:proofErr w:type="spellStart"/>
+      <w:r>
+        <w:t>same</w:t>
+      </w:r>
+      <w:r>
+        <w:t>Promedy</w:t>
+      </w:r>
+      <w:proofErr w:type="spellEnd"/>
+      <w:r>
+        <w:t>=</w:t>
+      </w:r>
+      <w:r>
+        <w:t>same</w:t>
+      </w:r>
+      <w:r>
+        <w:t>Promedy</w:t>
+      </w:r>
+      <w:r>
+        <w:t>+1</w:t>
+      </w:r>
+    </w:p>
+    <w:p>
+      <w:pPr>
+        <w:ind w:left="360"/>
+      </w:pPr>
+      <w:r>
+        <w:tab/>
+      </w:r>
+      <w:r>
+        <w:tab/>
       </w:r>
       <w:proofErr w:type="spellStart"/>
       <w:r>
@@ -906,28 +1083,194 @@
       </w:pPr>
       <w:r>
         <w:tab/>
-        <w:t>Fin Para</w:t>
       </w:r>
       <w:r>
         <w:tab/>
       </w:r>
+      <w:proofErr w:type="spellStart"/>
+      <w:r>
+        <w:t>FinSi</w:t>
+      </w:r>
+      <w:proofErr w:type="spellEnd"/>
     </w:p>
     <w:p>
       <w:pPr>
         <w:ind w:left="360"/>
       </w:pPr>
       <w:r>
-        <w:t>Fin</w:t>
-      </w:r>
+        <w:tab/>
+      </w:r>
+      <w:r>
+        <w:tab/>
+      </w:r>
+      <w:proofErr w:type="spellStart"/>
+      <w:r>
+        <w:t>FinSi</w:t>
+      </w:r>
+      <w:proofErr w:type="spellEnd"/>
     </w:p>
     <w:p>
       <w:pPr>
         <w:ind w:left="360"/>
       </w:pPr>
+      <w:r>
+        <w:tab/>
+        <w:t>Fin Para</w:t>
+      </w:r>
     </w:p>
     <w:p>
       <w:pPr>
         <w:ind w:left="360"/>
+      </w:pPr>
+      <w:r>
+        <w:tab/>
+        <w:t xml:space="preserve">Escribir </w:t>
+      </w:r>
+      <w:r>
+        <w:t>"</w:t>
+      </w:r>
+      <w:proofErr w:type="spellStart"/>
+      <w:r>
+        <w:t>Numeros</w:t>
+      </w:r>
+      <w:proofErr w:type="spellEnd"/>
+      <w:r>
+        <w:t xml:space="preserve"> por encima del promedio</w:t>
+      </w:r>
+      <w:r>
+        <w:t xml:space="preserve"> </w:t>
+      </w:r>
+      <w:r>
+        <w:t xml:space="preserve">son: </w:t>
+      </w:r>
+      <w:proofErr w:type="gramStart"/>
+      <w:r>
+        <w:t>"</w:t>
+      </w:r>
+      <w:r>
+        <w:t>,</w:t>
+      </w:r>
+      <w:proofErr w:type="spellStart"/>
+      <w:r>
+        <w:t>morePromedy</w:t>
+      </w:r>
+      <w:proofErr w:type="spellEnd"/>
+      <w:proofErr w:type="gramEnd"/>
+    </w:p>
+    <w:p>
+      <w:pPr>
+        <w:ind w:left="360"/>
+      </w:pPr>
+      <w:r>
+        <w:tab/>
+      </w:r>
+      <w:r>
+        <w:t xml:space="preserve">Escribir </w:t>
+      </w:r>
+      <w:r>
+        <w:t>"</w:t>
+      </w:r>
+      <w:proofErr w:type="spellStart"/>
+      <w:r>
+        <w:t>Numeros</w:t>
+      </w:r>
+      <w:proofErr w:type="spellEnd"/>
+      <w:r>
+        <w:t xml:space="preserve"> por </w:t>
+      </w:r>
+      <w:r>
+        <w:t>debajo</w:t>
+      </w:r>
+      <w:r>
+        <w:t xml:space="preserve"> del promedio son: </w:t>
+      </w:r>
+      <w:proofErr w:type="gramStart"/>
+      <w:r>
+        <w:t>"</w:t>
+      </w:r>
+      <w:r>
+        <w:t>,</w:t>
+      </w:r>
+      <w:proofErr w:type="spellStart"/>
+      <w:r>
+        <w:t>less</w:t>
+      </w:r>
+      <w:r>
+        <w:t>Promedy</w:t>
+      </w:r>
+      <w:proofErr w:type="spellEnd"/>
+      <w:proofErr w:type="gramEnd"/>
+    </w:p>
+    <w:p>
+      <w:pPr>
+        <w:ind w:left="360"/>
+      </w:pPr>
+      <w:r>
+        <w:lastRenderedPageBreak/>
+        <w:tab/>
+      </w:r>
+      <w:r>
+        <w:t xml:space="preserve">Escribir </w:t>
+      </w:r>
+      <w:r>
+        <w:t>"</w:t>
+      </w:r>
+      <w:proofErr w:type="spellStart"/>
+      <w:r>
+        <w:t>Numeros</w:t>
+      </w:r>
+      <w:proofErr w:type="spellEnd"/>
+      <w:r>
+        <w:t xml:space="preserve"> </w:t>
+      </w:r>
+      <w:r>
+        <w:t xml:space="preserve">igual al </w:t>
+      </w:r>
+      <w:r>
+        <w:t>promedio</w:t>
+      </w:r>
+      <w:r>
+        <w:t xml:space="preserve"> </w:t>
+      </w:r>
+      <w:r>
+        <w:t xml:space="preserve">son: </w:t>
+      </w:r>
+      <w:proofErr w:type="gramStart"/>
+      <w:r>
+        <w:t>"</w:t>
+      </w:r>
+      <w:r>
+        <w:t>,</w:t>
+      </w:r>
+      <w:proofErr w:type="spellStart"/>
+      <w:r>
+        <w:t>same</w:t>
+      </w:r>
+      <w:r>
+        <w:t>Promedy</w:t>
+      </w:r>
+      <w:proofErr w:type="spellEnd"/>
+      <w:proofErr w:type="gramEnd"/>
+      <w:r>
+        <w:tab/>
+      </w:r>
+    </w:p>
+    <w:p>
+      <w:pPr>
+        <w:ind w:left="360"/>
+      </w:pPr>
+      <w:r>
+        <w:t>Fin</w:t>
+      </w:r>
+    </w:p>
+    <w:p>
+      <w:pPr>
+        <w:ind w:left="360"/>
+      </w:pPr>
+    </w:p>
+    <w:p>
+      <w:pPr>
+        <w:ind w:left="360"/>
         <w:rPr>
           <w:color w:val="C45911" w:themeColor="accent2" w:themeShade="BF"/>
           <w:u w:val="single"/>
@@ -946,18 +1289,32 @@
         <w:ind w:left="360"/>
         <w:rPr>
           <w:color w:val="C45911" w:themeColor="accent2" w:themeShade="BF"/>
-          <w:u w:val="single"/>
         </w:rPr>
       </w:pPr>
       <w:r>
         <w:rPr>
           <w:noProof/>
         </w:rPr>
-        <w:lastRenderedPageBreak/>
         <w:drawing>
-          <wp:inline distT="0" distB="0" distL="0" distR="0" wp14:anchorId="0999BA96" wp14:editId="531D3EE5">
-            <wp:extent cx="5400040" cy="9585804"/>
-            <wp:effectExtent l="0" t="0" r="0" b="0"/>
+          <wp:anchor distT="0" distB="0" distL="114300" distR="114300" simplePos="0" relativeHeight="251658240" behindDoc="0" locked="0" layoutInCell="1" allowOverlap="1" wp14:anchorId="0999BA96" wp14:editId="577651B1">
+            <wp:simplePos x="0" y="0"/>
+            <wp:positionH relativeFrom="column">
+              <wp:posOffset>108317</wp:posOffset>
+            </wp:positionH>
+            <wp:positionV relativeFrom="page">
+              <wp:posOffset>2104886</wp:posOffset>
+            </wp:positionV>
+            <wp:extent cx="4856542" cy="8620591"/>
+            <wp:effectExtent l="0" t="0" r="1270" b="9525"/>
+            <wp:wrapThrough wrapText="bothSides">
+              <wp:wrapPolygon edited="0">
+                <wp:start x="0" y="0"/>
+                <wp:lineTo x="0" y="21576"/>
+                <wp:lineTo x="21521" y="21576"/>
+                <wp:lineTo x="21521" y="0"/>
+                <wp:lineTo x="0" y="0"/>
+              </wp:wrapPolygon>
+            </wp:wrapThrough>
             <wp:docPr id="2" name="Imagen 2"/>
             <wp:cNvGraphicFramePr>
               <a:graphicFrameLocks xmlns:a="http://schemas.openxmlformats.org/drawingml/2006/main" noChangeAspect="1"/>
@@ -987,7 +1344,7 @@
                   <pic:spPr bwMode="auto">
                     <a:xfrm>
                       <a:off x="0" y="0"/>
-                      <a:ext cx="5400040" cy="9585804"/>
+                      <a:ext cx="4856542" cy="8620591"/>
                     </a:xfrm>
                     <a:prstGeom prst="rect">
                       <a:avLst/>
@@ -1000,7 +1357,13 @@
                 </pic:pic>
               </a:graphicData>
             </a:graphic>
-          </wp:inline>
+            <wp14:sizeRelH relativeFrom="margin">
+              <wp14:pctWidth>0</wp14:pctWidth>
+            </wp14:sizeRelH>
+            <wp14:sizeRelV relativeFrom="margin">
+              <wp14:pctHeight>0</wp14:pctHeight>
+            </wp14:sizeRelV>
+          </wp:anchor>
         </w:drawing>
       </w:r>
     </w:p>
@@ -1009,22 +1372,15 @@
         <w:ind w:left="360"/>
         <w:rPr>
           <w:color w:val="C45911" w:themeColor="accent2" w:themeShade="BF"/>
-        </w:rPr>
-      </w:pPr>
-    </w:p>
-    <w:p>
-      <w:pPr>
-        <w:ind w:left="360"/>
+          <w:u w:val="single"/>
+        </w:rPr>
+      </w:pPr>
+      <w:r>
         <w:rPr>
           <w:color w:val="C45911" w:themeColor="accent2" w:themeShade="BF"/>
           <w:u w:val="single"/>
         </w:rPr>
-      </w:pPr>
-      <w:r>
-        <w:rPr>
-          <w:color w:val="C45911" w:themeColor="accent2" w:themeShade="BF"/>
-          <w:u w:val="single"/>
-        </w:rPr>
+        <w:lastRenderedPageBreak/>
         <w:t>Pruebas de Escritorio:</w:t>
       </w:r>
     </w:p>
@@ -1060,7 +1416,6 @@
             <w:pPr>
               <w:ind w:left="360"/>
             </w:pPr>
-            <w:bookmarkStart w:id="0" w:name="_GoBack"/>
             <w:r>
               <w:t>i</w:t>
             </w:r>
@@ -1115,7 +1470,6 @@
           </w:p>
         </w:tc>
       </w:tr>
-      <w:bookmarkEnd w:id="0"/>
       <w:tr>
         <w:trPr>
           <w:trHeight w:val="288"/>
@@ -5107,23 +5461,21 @@
                 <w:rFonts w:ascii="Calibri" w:hAnsi="Calibri" w:cs="Calibri"/>
                 <w:color w:val="000000"/>
               </w:rPr>
-              <w:t xml:space="preserve">9 </w:t>
-            </w:r>
-            <w:proofErr w:type="spellStart"/>
+              <w:t>9 es</w:t>
+            </w:r>
             <w:r>
               <w:rPr>
                 <w:rFonts w:ascii="Calibri" w:hAnsi="Calibri" w:cs="Calibri"/>
                 <w:color w:val="000000"/>
               </w:rPr>
-              <w:t>esta</w:t>
-            </w:r>
-            <w:proofErr w:type="spellEnd"/>
+              <w:t xml:space="preserve"> igual al </w:t>
+            </w:r>
             <w:r>
               <w:rPr>
                 <w:rFonts w:ascii="Calibri" w:hAnsi="Calibri" w:cs="Calibri"/>
                 <w:color w:val="000000"/>
               </w:rPr>
-              <w:t xml:space="preserve"> por debajo del promedio</w:t>
+              <w:t>promedio</w:t>
             </w:r>
           </w:p>
         </w:tc>
@@ -5305,7 +5657,6 @@
                 <w:color w:val="000000"/>
                 <w:lang w:eastAsia="es-MX"/>
               </w:rPr>
-              <w:lastRenderedPageBreak/>
               <w:t>1</w:t>
             </w:r>
             <w:r>
@@ -5453,6 +5804,7 @@
                 <w:color w:val="000000"/>
                 <w:lang w:eastAsia="es-MX"/>
               </w:rPr>
+              <w:lastRenderedPageBreak/>
               <w:t>1</w:t>
             </w:r>
             <w:r>
@@ -5526,19 +5878,307 @@
             <w:tcW w:w="3802" w:type="dxa"/>
             <w:tcBorders>
               <w:top w:val="single" w:sz="4" w:space="0" w:color="auto"/>
+              <w:left w:val="single" w:sz="4" w:space="0" w:color="auto"/>
+              <w:bottom w:val="single" w:sz="4" w:space="0" w:color="auto"/>
+              <w:right w:val="single" w:sz="4" w:space="0" w:color="auto"/>
             </w:tcBorders>
-            <w:noWrap/>
-            <w:hideMark/>
-          </w:tcPr>
-          <w:p>
-            <w:pPr>
-              <w:jc w:val="right"/>
-              <w:rPr>
-                <w:rFonts w:ascii="Calibri" w:eastAsia="Times New Roman" w:hAnsi="Calibri" w:cs="Calibri"/>
-                <w:color w:val="000000"/>
-                <w:lang w:eastAsia="es-MX"/>
-              </w:rPr>
-            </w:pPr>
+            <w:shd w:val="clear" w:color="auto" w:fill="auto"/>
+            <w:noWrap/>
+            <w:vAlign w:val="bottom"/>
+            <w:hideMark/>
+          </w:tcPr>
+          <w:p>
+            <w:pPr>
+              <w:jc w:val="right"/>
+              <w:rPr>
+                <w:rFonts w:ascii="Calibri" w:eastAsia="Times New Roman" w:hAnsi="Calibri" w:cs="Calibri"/>
+                <w:color w:val="000000"/>
+                <w:lang w:eastAsia="es-MX"/>
+              </w:rPr>
+            </w:pPr>
+            <w:proofErr w:type="spellStart"/>
+            <w:r>
+              <w:rPr>
+                <w:rFonts w:ascii="Calibri" w:hAnsi="Calibri" w:cs="Calibri"/>
+                <w:color w:val="000000"/>
+              </w:rPr>
+              <w:t>Numeros</w:t>
+            </w:r>
+            <w:proofErr w:type="spellEnd"/>
+            <w:r>
+              <w:rPr>
+                <w:rFonts w:ascii="Calibri" w:hAnsi="Calibri" w:cs="Calibri"/>
+                <w:color w:val="000000"/>
+              </w:rPr>
+              <w:t xml:space="preserve"> por enci</w:t>
+            </w:r>
+            <w:bookmarkStart w:id="0" w:name="_GoBack"/>
+            <w:bookmarkEnd w:id="0"/>
+            <w:r>
+              <w:rPr>
+                <w:rFonts w:ascii="Calibri" w:hAnsi="Calibri" w:cs="Calibri"/>
+                <w:color w:val="000000"/>
+              </w:rPr>
+              <w:t>ma del promedio son: 8</w:t>
+            </w:r>
+          </w:p>
+        </w:tc>
+      </w:tr>
+      <w:tr>
+        <w:trPr>
+          <w:trHeight w:val="288"/>
+        </w:trPr>
+        <w:tc>
+          <w:tcPr>
+            <w:tcW w:w="2141" w:type="dxa"/>
+            <w:noWrap/>
+            <w:hideMark/>
+          </w:tcPr>
+          <w:p>
+            <w:pPr>
+              <w:jc w:val="right"/>
+              <w:rPr>
+                <w:rFonts w:ascii="Calibri" w:eastAsia="Times New Roman" w:hAnsi="Calibri" w:cs="Calibri"/>
+                <w:color w:val="000000"/>
+                <w:lang w:eastAsia="es-MX"/>
+              </w:rPr>
+            </w:pPr>
+            <w:r>
+              <w:rPr>
+                <w:rFonts w:ascii="Calibri" w:eastAsia="Times New Roman" w:hAnsi="Calibri" w:cs="Calibri"/>
+                <w:color w:val="000000"/>
+                <w:lang w:eastAsia="es-MX"/>
+              </w:rPr>
+              <w:t>1</w:t>
+            </w:r>
+            <w:r>
+              <w:rPr>
+                <w:rFonts w:ascii="Calibri" w:eastAsia="Times New Roman" w:hAnsi="Calibri" w:cs="Calibri"/>
+                <w:color w:val="000000"/>
+                <w:lang w:eastAsia="es-MX"/>
+              </w:rPr>
+              <w:t>3</w:t>
+            </w:r>
+          </w:p>
+        </w:tc>
+        <w:tc>
+          <w:tcPr>
+            <w:tcW w:w="1531" w:type="dxa"/>
+            <w:noWrap/>
+            <w:hideMark/>
+          </w:tcPr>
+          <w:p>
+            <w:pPr>
+              <w:jc w:val="right"/>
+              <w:rPr>
+                <w:rFonts w:ascii="Calibri" w:eastAsia="Times New Roman" w:hAnsi="Calibri" w:cs="Calibri"/>
+                <w:color w:val="000000"/>
+                <w:lang w:eastAsia="es-MX"/>
+              </w:rPr>
+            </w:pPr>
+            <w:r>
+              <w:rPr>
+                <w:rFonts w:ascii="Calibri" w:eastAsia="Times New Roman" w:hAnsi="Calibri" w:cs="Calibri"/>
+                <w:color w:val="000000"/>
+                <w:lang w:eastAsia="es-MX"/>
+              </w:rPr>
+              <w:t>124</w:t>
+            </w:r>
+          </w:p>
+        </w:tc>
+        <w:tc>
+          <w:tcPr>
+            <w:tcW w:w="1452" w:type="dxa"/>
+            <w:noWrap/>
+            <w:hideMark/>
+          </w:tcPr>
+          <w:p>
+            <w:pPr>
+              <w:jc w:val="right"/>
+              <w:rPr>
+                <w:rFonts w:ascii="Calibri" w:eastAsia="Times New Roman" w:hAnsi="Calibri" w:cs="Calibri"/>
+                <w:color w:val="000000"/>
+                <w:lang w:eastAsia="es-MX"/>
+              </w:rPr>
+            </w:pPr>
+            <w:r>
+              <w:rPr>
+                <w:rFonts w:ascii="Calibri" w:eastAsia="Times New Roman" w:hAnsi="Calibri" w:cs="Calibri"/>
+                <w:color w:val="000000"/>
+                <w:lang w:eastAsia="es-MX"/>
+              </w:rPr>
+              <w:t>9.53846154</w:t>
+            </w:r>
+          </w:p>
+        </w:tc>
+        <w:tc>
+          <w:tcPr>
+            <w:tcW w:w="3802" w:type="dxa"/>
+            <w:tcBorders>
+              <w:top w:val="nil"/>
+              <w:left w:val="single" w:sz="4" w:space="0" w:color="auto"/>
+              <w:bottom w:val="single" w:sz="4" w:space="0" w:color="auto"/>
+              <w:right w:val="single" w:sz="4" w:space="0" w:color="auto"/>
+            </w:tcBorders>
+            <w:shd w:val="clear" w:color="auto" w:fill="auto"/>
+            <w:noWrap/>
+            <w:vAlign w:val="bottom"/>
+            <w:hideMark/>
+          </w:tcPr>
+          <w:p>
+            <w:pPr>
+              <w:jc w:val="right"/>
+              <w:rPr>
+                <w:rFonts w:ascii="Calibri" w:eastAsia="Times New Roman" w:hAnsi="Calibri" w:cs="Calibri"/>
+                <w:color w:val="000000"/>
+                <w:lang w:eastAsia="es-MX"/>
+              </w:rPr>
+            </w:pPr>
+            <w:proofErr w:type="spellStart"/>
+            <w:r>
+              <w:rPr>
+                <w:rFonts w:ascii="Calibri" w:hAnsi="Calibri" w:cs="Calibri"/>
+                <w:color w:val="000000"/>
+              </w:rPr>
+              <w:t>Numeros</w:t>
+            </w:r>
+            <w:proofErr w:type="spellEnd"/>
+            <w:r>
+              <w:rPr>
+                <w:rFonts w:ascii="Calibri" w:hAnsi="Calibri" w:cs="Calibri"/>
+                <w:color w:val="000000"/>
+              </w:rPr>
+              <w:t xml:space="preserve"> por debajo del promedio son: 4</w:t>
+            </w:r>
+          </w:p>
+        </w:tc>
+      </w:tr>
+      <w:tr>
+        <w:trPr>
+          <w:trHeight w:val="288"/>
+        </w:trPr>
+        <w:tc>
+          <w:tcPr>
+            <w:tcW w:w="2141" w:type="dxa"/>
+            <w:noWrap/>
+            <w:hideMark/>
+          </w:tcPr>
+          <w:p>
+            <w:pPr>
+              <w:jc w:val="right"/>
+              <w:rPr>
+                <w:rFonts w:ascii="Calibri" w:eastAsia="Times New Roman" w:hAnsi="Calibri" w:cs="Calibri"/>
+                <w:color w:val="000000"/>
+                <w:lang w:eastAsia="es-MX"/>
+              </w:rPr>
+            </w:pPr>
+            <w:r>
+              <w:rPr>
+                <w:rFonts w:ascii="Calibri" w:eastAsia="Times New Roman" w:hAnsi="Calibri" w:cs="Calibri"/>
+                <w:color w:val="000000"/>
+                <w:lang w:eastAsia="es-MX"/>
+              </w:rPr>
+              <w:t>1</w:t>
+            </w:r>
+            <w:r>
+              <w:rPr>
+                <w:rFonts w:ascii="Calibri" w:eastAsia="Times New Roman" w:hAnsi="Calibri" w:cs="Calibri"/>
+                <w:color w:val="000000"/>
+                <w:lang w:eastAsia="es-MX"/>
+              </w:rPr>
+              <w:t>3</w:t>
+            </w:r>
+          </w:p>
+        </w:tc>
+        <w:tc>
+          <w:tcPr>
+            <w:tcW w:w="1531" w:type="dxa"/>
+            <w:noWrap/>
+            <w:hideMark/>
+          </w:tcPr>
+          <w:p>
+            <w:pPr>
+              <w:jc w:val="right"/>
+              <w:rPr>
+                <w:rFonts w:ascii="Calibri" w:eastAsia="Times New Roman" w:hAnsi="Calibri" w:cs="Calibri"/>
+                <w:color w:val="000000"/>
+                <w:lang w:eastAsia="es-MX"/>
+              </w:rPr>
+            </w:pPr>
+            <w:r>
+              <w:rPr>
+                <w:rFonts w:ascii="Calibri" w:eastAsia="Times New Roman" w:hAnsi="Calibri" w:cs="Calibri"/>
+                <w:color w:val="000000"/>
+                <w:lang w:eastAsia="es-MX"/>
+              </w:rPr>
+              <w:t>124</w:t>
+            </w:r>
+          </w:p>
+        </w:tc>
+        <w:tc>
+          <w:tcPr>
+            <w:tcW w:w="1452" w:type="dxa"/>
+            <w:noWrap/>
+            <w:hideMark/>
+          </w:tcPr>
+          <w:p>
+            <w:pPr>
+              <w:jc w:val="right"/>
+              <w:rPr>
+                <w:rFonts w:ascii="Calibri" w:eastAsia="Times New Roman" w:hAnsi="Calibri" w:cs="Calibri"/>
+                <w:color w:val="000000"/>
+                <w:lang w:eastAsia="es-MX"/>
+              </w:rPr>
+            </w:pPr>
+            <w:r>
+              <w:rPr>
+                <w:rFonts w:ascii="Calibri" w:eastAsia="Times New Roman" w:hAnsi="Calibri" w:cs="Calibri"/>
+                <w:color w:val="000000"/>
+                <w:lang w:eastAsia="es-MX"/>
+              </w:rPr>
+              <w:t>9.53846154</w:t>
+            </w:r>
+          </w:p>
+        </w:tc>
+        <w:tc>
+          <w:tcPr>
+            <w:tcW w:w="3802" w:type="dxa"/>
+            <w:tcBorders>
+              <w:top w:val="nil"/>
+              <w:left w:val="single" w:sz="4" w:space="0" w:color="auto"/>
+              <w:bottom w:val="single" w:sz="4" w:space="0" w:color="auto"/>
+              <w:right w:val="single" w:sz="4" w:space="0" w:color="auto"/>
+            </w:tcBorders>
+            <w:shd w:val="clear" w:color="auto" w:fill="auto"/>
+            <w:noWrap/>
+            <w:vAlign w:val="bottom"/>
+            <w:hideMark/>
+          </w:tcPr>
+          <w:p>
+            <w:pPr>
+              <w:jc w:val="right"/>
+              <w:rPr>
+                <w:rFonts w:ascii="Calibri" w:eastAsia="Times New Roman" w:hAnsi="Calibri" w:cs="Calibri"/>
+                <w:color w:val="000000"/>
+                <w:lang w:eastAsia="es-MX"/>
+              </w:rPr>
+            </w:pPr>
+            <w:proofErr w:type="spellStart"/>
+            <w:r>
+              <w:rPr>
+                <w:rFonts w:ascii="Calibri" w:hAnsi="Calibri" w:cs="Calibri"/>
+                <w:color w:val="000000"/>
+              </w:rPr>
+              <w:t>Numeros</w:t>
+            </w:r>
+            <w:proofErr w:type="spellEnd"/>
+            <w:r>
+              <w:rPr>
+                <w:rFonts w:ascii="Calibri" w:hAnsi="Calibri" w:cs="Calibri"/>
+                <w:color w:val="000000"/>
+              </w:rPr>
+              <w:t xml:space="preserve"> igual que el promedio son: 1</w:t>
+            </w:r>
           </w:p>
         </w:tc>
       </w:tr>
@@ -6413,7 +7053,7 @@
 </file>
 
 <file path=customXml/itemProps1.xml><?xml version="1.0" encoding="utf-8"?>
-<ds:datastoreItem xmlns:ds="http://schemas.openxmlformats.org/officeDocument/2006/customXml" ds:itemID="{091FA38F-6E40-484E-A5A6-B30F8F4CD3B1}">
+<ds:datastoreItem xmlns:ds="http://schemas.openxmlformats.org/officeDocument/2006/customXml" ds:itemID="{DA2D4035-649D-4FD8-B913-84B679880306}">
   <ds:schemaRefs>
     <ds:schemaRef ds:uri="http://schemas.openxmlformats.org/officeDocument/2006/bibliography"/>
   </ds:schemaRefs>

</xml_diff>